<commit_message>
V32_adding the Pilot estimation and Gardner Algorithm
</commit_message>
<xml_diff>
--- a/document/report_s2.docx
+++ b/document/report_s2.docx
@@ -329,12 +329,15 @@
       </w:r>
     </w:p>
     <w:p>
+      <w:pPr>
+        <w:jc w:val="center"/>
+      </w:pPr>
       <w:r>
         <w:drawing>
-          <wp:inline distT="0" distB="0" distL="0" distR="0" wp14:anchorId="57DC687B" wp14:editId="743F18D0">
-            <wp:extent cx="6182914" cy="1594714"/>
-            <wp:effectExtent l="0" t="0" r="0" b="0"/>
-            <wp:docPr id="1" name="Picture 1"/>
+          <wp:inline distT="0" distB="0" distL="0" distR="0" wp14:anchorId="56588F90" wp14:editId="221FFFC1">
+            <wp:extent cx="6183471" cy="1543507"/>
+            <wp:effectExtent l="0" t="0" r="0" b="6350"/>
+            <wp:docPr id="3" name="Picture 3"/>
             <wp:cNvGraphicFramePr>
               <a:graphicFrameLocks xmlns:a="http://schemas.openxmlformats.org/drawingml/2006/main" noChangeAspect="1"/>
             </wp:cNvGraphicFramePr>
@@ -347,13 +350,13 @@
                   </pic:nvPicPr>
                   <pic:blipFill rotWithShape="1">
                     <a:blip r:embed="rId7"/>
-                    <a:srcRect t="30633" b="32869"/>
+                    <a:srcRect t="38835" b="25842"/>
                     <a:stretch/>
                   </pic:blipFill>
                   <pic:spPr bwMode="auto">
                     <a:xfrm>
                       <a:off x="0" y="0"/>
-                      <a:ext cx="6184468" cy="1595115"/>
+                      <a:ext cx="6184468" cy="1543756"/>
                     </a:xfrm>
                     <a:prstGeom prst="rect">
                       <a:avLst/>
@@ -416,35 +419,2225 @@
     </w:p>
     <w:p>
       <w:pPr>
+        <w:pStyle w:val="Heading2"/>
+      </w:pPr>
+      <w:r>
+        <w:t xml:space="preserve"> </w:t>
+      </w:r>
+      <w:r>
+        <w:t>2</w:t>
+      </w:r>
+      <w:r>
+        <w:t xml:space="preserve">. </w:t>
+      </w:r>
+      <w:r>
+        <w:t>Impact of the synchronisation errors</w:t>
+      </w:r>
+    </w:p>
+    <w:p>
+      <w:pPr>
         <w:pStyle w:val="Heading3"/>
       </w:pPr>
       <w:r>
+        <w:t>2.1 Impact of phase offset</w:t>
+      </w:r>
+      <w:r>
+        <w:t xml:space="preserve"> and CFO</w:t>
+      </w:r>
+    </w:p>
+    <w:p>
+      <w:r>
+        <w:t xml:space="preserve">The receive signal r(t) could be expressed as </w:t>
+      </w:r>
+      <m:oMath>
+        <m:r>
+          <w:rPr>
+            <w:rFonts w:ascii="Cambria Math" w:hAnsi="Cambria Math"/>
+          </w:rPr>
+          <m:t>r</m:t>
+        </m:r>
+        <m:d>
+          <m:dPr>
+            <m:ctrlPr>
+              <w:rPr>
+                <w:rFonts w:ascii="Cambria Math" w:hAnsi="Cambria Math"/>
+                <w:i/>
+              </w:rPr>
+            </m:ctrlPr>
+          </m:dPr>
+          <m:e>
+            <m:r>
+              <w:rPr>
+                <w:rFonts w:ascii="Cambria Math" w:hAnsi="Cambria Math"/>
+              </w:rPr>
+              <m:t>t</m:t>
+            </m:r>
+          </m:e>
+        </m:d>
+        <m:r>
+          <w:rPr>
+            <w:rFonts w:ascii="Cambria Math" w:hAnsi="Cambria Math"/>
+          </w:rPr>
+          <m:t>=</m:t>
+        </m:r>
+        <m:nary>
+          <m:naryPr>
+            <m:chr m:val="∑"/>
+            <m:limLoc m:val="undOvr"/>
+            <m:supHide m:val="1"/>
+            <m:ctrlPr>
+              <w:rPr>
+                <w:rFonts w:ascii="Cambria Math" w:hAnsi="Cambria Math"/>
+                <w:i/>
+              </w:rPr>
+            </m:ctrlPr>
+          </m:naryPr>
+          <m:sub>
+            <m:r>
+              <w:rPr>
+                <w:rFonts w:ascii="Cambria Math" w:hAnsi="Cambria Math"/>
+              </w:rPr>
+              <m:t>n</m:t>
+            </m:r>
+          </m:sub>
+          <m:sup/>
+          <m:e>
+            <m:r>
+              <w:rPr>
+                <w:rFonts w:ascii="Cambria Math" w:hAnsi="Cambria Math"/>
+              </w:rPr>
+              <m:t>I</m:t>
+            </m:r>
+            <m:d>
+              <m:dPr>
+                <m:ctrlPr>
+                  <w:rPr>
+                    <w:rFonts w:ascii="Cambria Math" w:hAnsi="Cambria Math"/>
+                    <w:i/>
+                  </w:rPr>
+                </m:ctrlPr>
+              </m:dPr>
+              <m:e>
+                <m:r>
+                  <w:rPr>
+                    <w:rFonts w:ascii="Cambria Math" w:hAnsi="Cambria Math"/>
+                  </w:rPr>
+                  <m:t>n</m:t>
+                </m:r>
+              </m:e>
+            </m:d>
+            <m:r>
+              <w:rPr>
+                <w:rFonts w:ascii="Cambria Math" w:hAnsi="Cambria Math"/>
+              </w:rPr>
+              <m:t>g(t-nT)</m:t>
+            </m:r>
+          </m:e>
+        </m:nary>
+      </m:oMath>
+      <w:r>
+        <w:t>, considering the effect of CFO and phase shifting, according to the model in part 1 the signal could be written as</w:t>
+      </w:r>
+    </w:p>
+    <w:p>
+      <m:oMathPara>
+        <m:oMath>
+          <m:r>
+            <w:rPr>
+              <w:rFonts w:ascii="Cambria Math" w:hAnsi="Cambria Math"/>
+            </w:rPr>
+            <m:t>r</m:t>
+          </m:r>
+          <m:d>
+            <m:dPr>
+              <m:ctrlPr>
+                <w:rPr>
+                  <w:rFonts w:ascii="Cambria Math" w:hAnsi="Cambria Math"/>
+                  <w:i/>
+                </w:rPr>
+              </m:ctrlPr>
+            </m:dPr>
+            <m:e>
+              <m:r>
+                <w:rPr>
+                  <w:rFonts w:ascii="Cambria Math" w:hAnsi="Cambria Math"/>
+                </w:rPr>
+                <m:t>t</m:t>
+              </m:r>
+            </m:e>
+          </m:d>
+          <m:sSup>
+            <m:sSupPr>
+              <m:ctrlPr>
+                <w:rPr>
+                  <w:rFonts w:ascii="Cambria Math" w:hAnsi="Cambria Math"/>
+                  <w:i/>
+                </w:rPr>
+              </m:ctrlPr>
+            </m:sSupPr>
+            <m:e>
+              <m:r>
+                <w:rPr>
+                  <w:rFonts w:ascii="Cambria Math" w:hAnsi="Cambria Math"/>
+                </w:rPr>
+                <m:t>e</m:t>
+              </m:r>
+            </m:e>
+            <m:sup>
+              <m:r>
+                <w:rPr>
+                  <w:rFonts w:ascii="Cambria Math" w:hAnsi="Cambria Math"/>
+                </w:rPr>
+                <m:t>j∆ωt</m:t>
+              </m:r>
+            </m:sup>
+          </m:sSup>
+          <m:r>
+            <w:rPr>
+              <w:rFonts w:ascii="Cambria Math" w:hAnsi="Cambria Math"/>
+            </w:rPr>
+            <m:t>=</m:t>
+          </m:r>
+          <m:nary>
+            <m:naryPr>
+              <m:chr m:val="∑"/>
+              <m:limLoc m:val="undOvr"/>
+              <m:supHide m:val="1"/>
+              <m:ctrlPr>
+                <w:rPr>
+                  <w:rFonts w:ascii="Cambria Math" w:hAnsi="Cambria Math"/>
+                  <w:i/>
+                </w:rPr>
+              </m:ctrlPr>
+            </m:naryPr>
+            <m:sub>
+              <m:r>
+                <w:rPr>
+                  <w:rFonts w:ascii="Cambria Math" w:hAnsi="Cambria Math"/>
+                </w:rPr>
+                <m:t>n</m:t>
+              </m:r>
+            </m:sub>
+            <m:sup/>
+            <m:e>
+              <m:d>
+                <m:dPr>
+                  <m:begChr m:val="["/>
+                  <m:endChr m:val="]"/>
+                  <m:ctrlPr>
+                    <w:rPr>
+                      <w:rFonts w:ascii="Cambria Math" w:hAnsi="Cambria Math"/>
+                      <w:i/>
+                    </w:rPr>
+                  </m:ctrlPr>
+                </m:dPr>
+                <m:e>
+                  <m:r>
+                    <w:rPr>
+                      <w:rFonts w:ascii="Cambria Math" w:hAnsi="Cambria Math"/>
+                    </w:rPr>
+                    <m:t>I</m:t>
+                  </m:r>
+                  <m:d>
+                    <m:dPr>
+                      <m:ctrlPr>
+                        <w:rPr>
+                          <w:rFonts w:ascii="Cambria Math" w:hAnsi="Cambria Math"/>
+                          <w:i/>
+                        </w:rPr>
+                      </m:ctrlPr>
+                    </m:dPr>
+                    <m:e>
+                      <m:r>
+                        <w:rPr>
+                          <w:rFonts w:ascii="Cambria Math" w:hAnsi="Cambria Math"/>
+                        </w:rPr>
+                        <m:t>n</m:t>
+                      </m:r>
+                    </m:e>
+                  </m:d>
+                  <m:sSup>
+                    <m:sSupPr>
+                      <m:ctrlPr>
+                        <w:rPr>
+                          <w:rFonts w:ascii="Cambria Math" w:hAnsi="Cambria Math"/>
+                          <w:i/>
+                        </w:rPr>
+                      </m:ctrlPr>
+                    </m:sSupPr>
+                    <m:e>
+                      <m:r>
+                        <w:rPr>
+                          <w:rFonts w:ascii="Cambria Math" w:hAnsi="Cambria Math"/>
+                        </w:rPr>
+                        <m:t>e</m:t>
+                      </m:r>
+                    </m:e>
+                    <m:sup>
+                      <m:r>
+                        <w:rPr>
+                          <w:rFonts w:ascii="Cambria Math" w:hAnsi="Cambria Math"/>
+                        </w:rPr>
+                        <m:t>j∆ωt</m:t>
+                      </m:r>
+                    </m:sup>
+                  </m:sSup>
+                </m:e>
+              </m:d>
+              <m:d>
+                <m:dPr>
+                  <m:begChr m:val="["/>
+                  <m:endChr m:val="]"/>
+                  <m:ctrlPr>
+                    <w:rPr>
+                      <w:rFonts w:ascii="Cambria Math" w:hAnsi="Cambria Math"/>
+                      <w:i/>
+                    </w:rPr>
+                  </m:ctrlPr>
+                </m:dPr>
+                <m:e>
+                  <m:r>
+                    <w:rPr>
+                      <w:rFonts w:ascii="Cambria Math" w:hAnsi="Cambria Math"/>
+                    </w:rPr>
+                    <m:t>g</m:t>
+                  </m:r>
+                  <m:d>
+                    <m:dPr>
+                      <m:ctrlPr>
+                        <w:rPr>
+                          <w:rFonts w:ascii="Cambria Math" w:hAnsi="Cambria Math"/>
+                          <w:i/>
+                        </w:rPr>
+                      </m:ctrlPr>
+                    </m:dPr>
+                    <m:e>
+                      <m:r>
+                        <w:rPr>
+                          <w:rFonts w:ascii="Cambria Math" w:hAnsi="Cambria Math"/>
+                        </w:rPr>
+                        <m:t>t</m:t>
+                      </m:r>
+                    </m:e>
+                  </m:d>
+                  <m:sSup>
+                    <m:sSupPr>
+                      <m:ctrlPr>
+                        <w:rPr>
+                          <w:rFonts w:ascii="Cambria Math" w:hAnsi="Cambria Math"/>
+                          <w:i/>
+                        </w:rPr>
+                      </m:ctrlPr>
+                    </m:sSupPr>
+                    <m:e>
+                      <m:r>
+                        <w:rPr>
+                          <w:rFonts w:ascii="Cambria Math" w:hAnsi="Cambria Math"/>
+                        </w:rPr>
+                        <m:t>e</m:t>
+                      </m:r>
+                    </m:e>
+                    <m:sup>
+                      <m:r>
+                        <w:rPr>
+                          <w:rFonts w:ascii="Cambria Math" w:hAnsi="Cambria Math"/>
+                        </w:rPr>
+                        <m:t>j∆ωt</m:t>
+                      </m:r>
+                    </m:sup>
+                  </m:sSup>
+                </m:e>
+              </m:d>
+              <m:sSub>
+                <m:sSubPr>
+                  <m:ctrlPr>
+                    <w:rPr>
+                      <w:rFonts w:ascii="Cambria Math" w:hAnsi="Cambria Math"/>
+                      <w:i/>
+                    </w:rPr>
+                  </m:ctrlPr>
+                </m:sSubPr>
+                <m:e>
+                  <m:r>
+                    <w:rPr>
+                      <w:rFonts w:ascii="Cambria Math" w:hAnsi="Cambria Math"/>
+                    </w:rPr>
+                    <m:t>|</m:t>
+                  </m:r>
+                </m:e>
+                <m:sub>
+                  <m:r>
+                    <w:rPr>
+                      <w:rFonts w:ascii="Cambria Math" w:hAnsi="Cambria Math"/>
+                    </w:rPr>
+                    <m:t>t=nT</m:t>
+                  </m:r>
+                </m:sub>
+              </m:sSub>
+            </m:e>
+          </m:nary>
+        </m:oMath>
+      </m:oMathPara>
+    </w:p>
+    <w:p>
+      <m:oMathPara>
+        <m:oMath>
+          <m:r>
+            <w:rPr>
+              <w:rFonts w:ascii="Cambria Math" w:hAnsi="Cambria Math"/>
+            </w:rPr>
+            <m:t>=</m:t>
+          </m:r>
+          <m:nary>
+            <m:naryPr>
+              <m:chr m:val="∑"/>
+              <m:limLoc m:val="undOvr"/>
+              <m:supHide m:val="1"/>
+              <m:ctrlPr>
+                <w:rPr>
+                  <w:rFonts w:ascii="Cambria Math" w:hAnsi="Cambria Math"/>
+                  <w:i/>
+                </w:rPr>
+              </m:ctrlPr>
+            </m:naryPr>
+            <m:sub>
+              <m:r>
+                <w:rPr>
+                  <w:rFonts w:ascii="Cambria Math" w:hAnsi="Cambria Math"/>
+                </w:rPr>
+                <m:t>n</m:t>
+              </m:r>
+            </m:sub>
+            <m:sup/>
+            <m:e>
+              <m:sSup>
+                <m:sSupPr>
+                  <m:ctrlPr>
+                    <w:rPr>
+                      <w:rFonts w:ascii="Cambria Math" w:hAnsi="Cambria Math"/>
+                      <w:i/>
+                    </w:rPr>
+                  </m:ctrlPr>
+                </m:sSupPr>
+                <m:e>
+                  <m:r>
+                    <w:rPr>
+                      <w:rFonts w:ascii="Cambria Math" w:hAnsi="Cambria Math"/>
+                    </w:rPr>
+                    <m:t>I</m:t>
+                  </m:r>
+                </m:e>
+                <m:sup>
+                  <m:r>
+                    <w:rPr>
+                      <w:rFonts w:ascii="Cambria Math" w:hAnsi="Cambria Math"/>
+                    </w:rPr>
+                    <m:t>'</m:t>
+                  </m:r>
+                </m:sup>
+              </m:sSup>
+              <m:r>
+                <w:rPr>
+                  <w:rFonts w:ascii="Cambria Math" w:hAnsi="Cambria Math"/>
+                </w:rPr>
+                <m:t>(n)</m:t>
+              </m:r>
+              <m:sSup>
+                <m:sSupPr>
+                  <m:ctrlPr>
+                    <w:rPr>
+                      <w:rFonts w:ascii="Cambria Math" w:hAnsi="Cambria Math"/>
+                      <w:i/>
+                    </w:rPr>
+                  </m:ctrlPr>
+                </m:sSupPr>
+                <m:e>
+                  <m:r>
+                    <w:rPr>
+                      <w:rFonts w:ascii="Cambria Math" w:hAnsi="Cambria Math"/>
+                    </w:rPr>
+                    <m:t>g</m:t>
+                  </m:r>
+                </m:e>
+                <m:sup>
+                  <m:r>
+                    <w:rPr>
+                      <w:rFonts w:ascii="Cambria Math" w:hAnsi="Cambria Math"/>
+                    </w:rPr>
+                    <m:t>'</m:t>
+                  </m:r>
+                </m:sup>
+              </m:sSup>
+              <m:r>
+                <w:rPr>
+                  <w:rFonts w:ascii="Cambria Math" w:hAnsi="Cambria Math"/>
+                </w:rPr>
+                <m:t>(</m:t>
+              </m:r>
+              <m:r>
+                <w:rPr>
+                  <w:rFonts w:ascii="Cambria Math" w:hAnsi="Cambria Math"/>
+                </w:rPr>
+                <m:t>t-</m:t>
+              </m:r>
+              <m:r>
+                <w:rPr>
+                  <w:rFonts w:ascii="Cambria Math" w:hAnsi="Cambria Math"/>
+                </w:rPr>
+                <m:t>n</m:t>
+              </m:r>
+              <m:r>
+                <w:rPr>
+                  <w:rFonts w:ascii="Cambria Math" w:hAnsi="Cambria Math"/>
+                </w:rPr>
+                <m:t>T</m:t>
+              </m:r>
+              <m:r>
+                <w:rPr>
+                  <w:rFonts w:ascii="Cambria Math" w:hAnsi="Cambria Math"/>
+                </w:rPr>
+                <m:t>)</m:t>
+              </m:r>
+            </m:e>
+          </m:nary>
+        </m:oMath>
+      </m:oMathPara>
+    </w:p>
+    <w:p>
+      <w:r>
+        <w:t xml:space="preserve">The effect could be observed in constellations plot and in the BER performance as well. Considering the phase shift </w:t>
+      </w:r>
+      <m:oMath>
+        <m:sSub>
+          <m:sSubPr>
+            <m:ctrlPr>
+              <w:rPr>
+                <w:rFonts w:ascii="Cambria Math" w:hAnsi="Cambria Math"/>
+                <w:i/>
+              </w:rPr>
+            </m:ctrlPr>
+          </m:sSubPr>
+          <m:e>
+            <m:r>
+              <w:rPr>
+                <w:rFonts w:ascii="Cambria Math" w:hAnsi="Cambria Math"/>
+              </w:rPr>
+              <m:t>φ</m:t>
+            </m:r>
+          </m:e>
+          <m:sub>
+            <m:r>
+              <w:rPr>
+                <w:rFonts w:ascii="Cambria Math" w:hAnsi="Cambria Math"/>
+              </w:rPr>
+              <m:t>0</m:t>
+            </m:r>
+          </m:sub>
+        </m:sSub>
+      </m:oMath>
+      <w:r>
+        <w:t xml:space="preserve"> only, if could be observed</w:t>
+      </w:r>
+      <w:r>
+        <w:t xml:space="preserve"> from figure 2</w:t>
+      </w:r>
+      <w:r>
+        <w:t xml:space="preserve"> that the receiving symbol is rotated </w:t>
+      </w:r>
+      <w:r>
+        <w:t>by the same angle.</w:t>
+      </w:r>
+      <w:r>
+        <w:t xml:space="preserve"> The CFO and phase shift together contributes to the </w:t>
+      </w:r>
+      <w:r>
+        <w:t>ISI effect and degrading the BER performance, which is simulated and showed in figure 3</w:t>
+      </w:r>
+      <w:r>
+        <w:t>. From the result, we could find that after some point th</w:t>
+      </w:r>
+      <w:r>
+        <w:t xml:space="preserve">e phase shift is too large for the receiver to reconstruct the symbol, which dominates the </w:t>
+      </w:r>
+      <w:r>
+        <w:t>performance of the receiver, larger EbN0 over the channel would not help increase the BER.</w:t>
+      </w:r>
+      <w:r>
         <w:t xml:space="preserve"> </w:t>
       </w:r>
-      <w:r>
-        <w:t>2</w:t>
-      </w:r>
-      <w:r>
-        <w:t xml:space="preserve">. </w:t>
-      </w:r>
-      <w:r>
-        <w:t>Impact of the synchronisation errors</w:t>
-      </w:r>
     </w:p>
     <w:p/>
+    <w:p>
+      <w:r>
+        <w:drawing>
+          <wp:inline distT="0" distB="0" distL="0" distR="0" wp14:anchorId="16D57F4F" wp14:editId="774DE5C7">
+            <wp:extent cx="2758779" cy="2069084"/>
+            <wp:effectExtent l="0" t="0" r="0" b="0"/>
+            <wp:docPr id="2" name="Picture 2"/>
+            <wp:cNvGraphicFramePr>
+              <a:graphicFrameLocks xmlns:a="http://schemas.openxmlformats.org/drawingml/2006/main" noChangeAspect="1"/>
+            </wp:cNvGraphicFramePr>
+            <a:graphic xmlns:a="http://schemas.openxmlformats.org/drawingml/2006/main">
+              <a:graphicData uri="http://schemas.openxmlformats.org/drawingml/2006/picture">
+                <pic:pic xmlns:pic="http://schemas.openxmlformats.org/drawingml/2006/picture">
+                  <pic:nvPicPr>
+                    <pic:cNvPr id="1" name=""/>
+                    <pic:cNvPicPr/>
+                  </pic:nvPicPr>
+                  <pic:blipFill>
+                    <a:blip r:embed="rId8"/>
+                    <a:stretch>
+                      <a:fillRect/>
+                    </a:stretch>
+                  </pic:blipFill>
+                  <pic:spPr>
+                    <a:xfrm>
+                      <a:off x="0" y="0"/>
+                      <a:ext cx="2773192" cy="2079894"/>
+                    </a:xfrm>
+                    <a:prstGeom prst="rect">
+                      <a:avLst/>
+                    </a:prstGeom>
+                  </pic:spPr>
+                </pic:pic>
+              </a:graphicData>
+            </a:graphic>
+          </wp:inline>
+        </w:drawing>
+      </w:r>
+      <w:r>
+        <w:drawing>
+          <wp:inline distT="0" distB="0" distL="0" distR="0" wp14:anchorId="054341CA" wp14:editId="3FF1C615">
+            <wp:extent cx="2750888" cy="2063166"/>
+            <wp:effectExtent l="0" t="0" r="0" b="0"/>
+            <wp:docPr id="1" name="Picture 1"/>
+            <wp:cNvGraphicFramePr>
+              <a:graphicFrameLocks xmlns:a="http://schemas.openxmlformats.org/drawingml/2006/main" noChangeAspect="1"/>
+            </wp:cNvGraphicFramePr>
+            <a:graphic xmlns:a="http://schemas.openxmlformats.org/drawingml/2006/main">
+              <a:graphicData uri="http://schemas.openxmlformats.org/drawingml/2006/picture">
+                <pic:pic xmlns:pic="http://schemas.openxmlformats.org/drawingml/2006/picture">
+                  <pic:nvPicPr>
+                    <pic:cNvPr id="1" name=""/>
+                    <pic:cNvPicPr/>
+                  </pic:nvPicPr>
+                  <pic:blipFill>
+                    <a:blip r:embed="rId9"/>
+                    <a:stretch>
+                      <a:fillRect/>
+                    </a:stretch>
+                  </pic:blipFill>
+                  <pic:spPr>
+                    <a:xfrm>
+                      <a:off x="0" y="0"/>
+                      <a:ext cx="2753831" cy="2065373"/>
+                    </a:xfrm>
+                    <a:prstGeom prst="rect">
+                      <a:avLst/>
+                    </a:prstGeom>
+                  </pic:spPr>
+                </pic:pic>
+              </a:graphicData>
+            </a:graphic>
+          </wp:inline>
+        </w:drawing>
+      </w:r>
+    </w:p>
+    <w:p>
+      <w:pPr>
+        <w:rPr>
+          <w:i/>
+          <w:sz w:val="20"/>
+        </w:rPr>
+      </w:pPr>
+      <w:r>
+        <w:rPr>
+          <w:i/>
+          <w:sz w:val="20"/>
+        </w:rPr>
+        <w:t xml:space="preserve">            </w:t>
+      </w:r>
+      <w:r>
+        <w:rPr>
+          <w:i/>
+          <w:sz w:val="20"/>
+        </w:rPr>
+        <w:t xml:space="preserve">figure 2 16QAM with phase offset </w:t>
+      </w:r>
+      <m:oMath>
+        <m:sSub>
+          <m:sSubPr>
+            <m:ctrlPr>
+              <w:rPr>
+                <w:rFonts w:ascii="Cambria Math" w:hAnsi="Cambria Math"/>
+                <w:i/>
+                <w:sz w:val="20"/>
+              </w:rPr>
+            </m:ctrlPr>
+          </m:sSubPr>
+          <m:e>
+            <m:r>
+              <w:rPr>
+                <w:rFonts w:ascii="Cambria Math" w:hAnsi="Cambria Math"/>
+                <w:sz w:val="20"/>
+              </w:rPr>
+              <m:t>φ</m:t>
+            </m:r>
+          </m:e>
+          <m:sub>
+            <m:r>
+              <w:rPr>
+                <w:rFonts w:ascii="Cambria Math" w:hAnsi="Cambria Math"/>
+                <w:sz w:val="20"/>
+              </w:rPr>
+              <m:t>0</m:t>
+            </m:r>
+          </m:sub>
+        </m:sSub>
+      </m:oMath>
+      <w:r>
+        <w:rPr>
+          <w:i/>
+          <w:sz w:val="20"/>
+        </w:rPr>
+        <w:t xml:space="preserve"> pi/8</w:t>
+      </w:r>
+      <w:r>
+        <w:rPr>
+          <w:i/>
+          <w:sz w:val="20"/>
+        </w:rPr>
+        <w:t xml:space="preserve">      </w:t>
+      </w:r>
+      <w:r>
+        <w:rPr>
+          <w:i/>
+          <w:sz w:val="20"/>
+        </w:rPr>
+        <w:t xml:space="preserve">      </w:t>
+      </w:r>
+      <w:r>
+        <w:rPr>
+          <w:i/>
+          <w:sz w:val="20"/>
+        </w:rPr>
+        <w:t xml:space="preserve">  figure 3 16QAM</w:t>
+      </w:r>
+      <w:r>
+        <w:rPr>
+          <w:i/>
+          <w:sz w:val="20"/>
+        </w:rPr>
+        <w:t xml:space="preserve"> with phase offset</w:t>
+      </w:r>
+      <w:r>
+        <w:rPr>
+          <w:i/>
+          <w:sz w:val="20"/>
+        </w:rPr>
+        <w:t xml:space="preserve"> BER performance </w:t>
+      </w:r>
+    </w:p>
+    <w:p>
+      <w:r>
+        <w:t>Simulating the ISI effect caused by the CFO, the result is showed in figure 4, where we could find that for 16QAM, CFO causes a great performance degrading especially when the EbN0 is large, which indicates the CFO dominates the BER when the channel noise is small.</w:t>
+      </w:r>
+    </w:p>
+    <w:p>
+      <w:pPr>
+        <w:jc w:val="center"/>
+      </w:pPr>
+      <w:r>
+        <w:drawing>
+          <wp:inline distT="0" distB="0" distL="0" distR="0" wp14:anchorId="457B16EF" wp14:editId="1E2B981B">
+            <wp:extent cx="3478606" cy="2700027"/>
+            <wp:effectExtent l="0" t="0" r="0" b="0"/>
+            <wp:docPr id="4" name="Picture 4"/>
+            <wp:cNvGraphicFramePr>
+              <a:graphicFrameLocks xmlns:a="http://schemas.openxmlformats.org/drawingml/2006/main" noChangeAspect="1"/>
+            </wp:cNvGraphicFramePr>
+            <a:graphic xmlns:a="http://schemas.openxmlformats.org/drawingml/2006/main">
+              <a:graphicData uri="http://schemas.openxmlformats.org/drawingml/2006/picture">
+                <pic:pic xmlns:pic="http://schemas.openxmlformats.org/drawingml/2006/picture">
+                  <pic:nvPicPr>
+                    <pic:cNvPr id="1" name=""/>
+                    <pic:cNvPicPr/>
+                  </pic:nvPicPr>
+                  <pic:blipFill>
+                    <a:blip r:embed="rId10"/>
+                    <a:stretch>
+                      <a:fillRect/>
+                    </a:stretch>
+                  </pic:blipFill>
+                  <pic:spPr>
+                    <a:xfrm>
+                      <a:off x="0" y="0"/>
+                      <a:ext cx="3501134" cy="2717513"/>
+                    </a:xfrm>
+                    <a:prstGeom prst="rect">
+                      <a:avLst/>
+                    </a:prstGeom>
+                  </pic:spPr>
+                </pic:pic>
+              </a:graphicData>
+            </a:graphic>
+          </wp:inline>
+        </w:drawing>
+      </w:r>
+    </w:p>
+    <w:p>
+      <w:pPr>
+        <w:jc w:val="center"/>
+      </w:pPr>
+      <w:r>
+        <w:rPr>
+          <w:i/>
+          <w:sz w:val="20"/>
+        </w:rPr>
+        <w:t xml:space="preserve">figure </w:t>
+      </w:r>
+      <w:r>
+        <w:rPr>
+          <w:i/>
+          <w:sz w:val="20"/>
+        </w:rPr>
+        <w:t>4</w:t>
+      </w:r>
+      <w:r>
+        <w:rPr>
+          <w:i/>
+          <w:sz w:val="20"/>
+        </w:rPr>
+        <w:t xml:space="preserve"> 16QAM</w:t>
+      </w:r>
+      <w:r>
+        <w:rPr>
+          <w:i/>
+          <w:sz w:val="20"/>
+        </w:rPr>
+        <w:t xml:space="preserve"> with CFO</w:t>
+      </w:r>
+      <w:r>
+        <w:rPr>
+          <w:i/>
+          <w:sz w:val="20"/>
+        </w:rPr>
+        <w:t xml:space="preserve"> BER performance</w:t>
+      </w:r>
+    </w:p>
+    <w:p/>
+    <w:p>
+      <w:pPr>
+        <w:pStyle w:val="Heading3"/>
+      </w:pPr>
+      <w:r>
+        <w:t>2.2 Time shift and SCO</w:t>
+      </w:r>
+    </w:p>
+    <w:p>
+      <w:r>
+        <w:t>The time shift and SCO cause a sampling shift and would in further generate the ISI. Analytically, the model could be expressed as:</w:t>
+      </w:r>
+    </w:p>
+    <w:p>
+      <m:oMathPara>
+        <m:oMathParaPr>
+          <m:jc m:val="center"/>
+        </m:oMathParaPr>
+        <m:oMath>
+          <m:r>
+            <w:rPr>
+              <w:rFonts w:ascii="Cambria Math" w:hAnsi="Cambria Math"/>
+            </w:rPr>
+            <m:t>y</m:t>
+          </m:r>
+          <m:d>
+            <m:dPr>
+              <m:begChr m:val="["/>
+              <m:endChr m:val="]"/>
+              <m:ctrlPr>
+                <w:rPr>
+                  <w:rFonts w:ascii="Cambria Math" w:hAnsi="Cambria Math"/>
+                  <w:i/>
+                </w:rPr>
+              </m:ctrlPr>
+            </m:dPr>
+            <m:e>
+              <m:r>
+                <w:rPr>
+                  <w:rFonts w:ascii="Cambria Math" w:hAnsi="Cambria Math"/>
+                </w:rPr>
+                <m:t>n</m:t>
+              </m:r>
+            </m:e>
+          </m:d>
+          <m:r>
+            <w:rPr>
+              <w:rFonts w:ascii="Cambria Math" w:hAnsi="Cambria Math"/>
+            </w:rPr>
+            <m:t>=</m:t>
+          </m:r>
+          <m:d>
+            <m:dPr>
+              <m:ctrlPr>
+                <w:rPr>
+                  <w:rFonts w:ascii="Cambria Math" w:hAnsi="Cambria Math"/>
+                  <w:i/>
+                </w:rPr>
+              </m:ctrlPr>
+            </m:dPr>
+            <m:e>
+              <m:r>
+                <w:rPr>
+                  <w:rFonts w:ascii="Cambria Math" w:hAnsi="Cambria Math"/>
+                </w:rPr>
+                <m:t>r</m:t>
+              </m:r>
+              <m:d>
+                <m:dPr>
+                  <m:ctrlPr>
+                    <w:rPr>
+                      <w:rFonts w:ascii="Cambria Math" w:hAnsi="Cambria Math"/>
+                      <w:i/>
+                    </w:rPr>
+                  </m:ctrlPr>
+                </m:dPr>
+                <m:e>
+                  <m:r>
+                    <w:rPr>
+                      <w:rFonts w:ascii="Cambria Math" w:hAnsi="Cambria Math"/>
+                    </w:rPr>
+                    <m:t>t</m:t>
+                  </m:r>
+                </m:e>
+              </m:d>
+              <m:r>
+                <w:rPr>
+                  <w:rFonts w:ascii="Cambria Math" w:hAnsi="Cambria Math"/>
+                </w:rPr>
+                <m:t>⨂</m:t>
+              </m:r>
+              <m:sSup>
+                <m:sSupPr>
+                  <m:ctrlPr>
+                    <w:rPr>
+                      <w:rFonts w:ascii="Cambria Math" w:hAnsi="Cambria Math"/>
+                      <w:i/>
+                    </w:rPr>
+                  </m:ctrlPr>
+                </m:sSupPr>
+                <m:e>
+                  <m:r>
+                    <w:rPr>
+                      <w:rFonts w:ascii="Cambria Math" w:hAnsi="Cambria Math"/>
+                    </w:rPr>
+                    <m:t>g</m:t>
+                  </m:r>
+                </m:e>
+                <m:sup>
+                  <m:r>
+                    <w:rPr>
+                      <w:rFonts w:ascii="Cambria Math" w:hAnsi="Cambria Math"/>
+                    </w:rPr>
+                    <m:t>*</m:t>
+                  </m:r>
+                </m:sup>
+              </m:sSup>
+              <m:d>
+                <m:dPr>
+                  <m:ctrlPr>
+                    <w:rPr>
+                      <w:rFonts w:ascii="Cambria Math" w:hAnsi="Cambria Math"/>
+                      <w:i/>
+                    </w:rPr>
+                  </m:ctrlPr>
+                </m:dPr>
+                <m:e>
+                  <m:r>
+                    <w:rPr>
+                      <w:rFonts w:ascii="Cambria Math" w:hAnsi="Cambria Math"/>
+                    </w:rPr>
+                    <m:t>-t</m:t>
+                  </m:r>
+                </m:e>
+              </m:d>
+            </m:e>
+          </m:d>
+          <m:sSub>
+            <m:sSubPr>
+              <m:ctrlPr>
+                <w:rPr>
+                  <w:rFonts w:ascii="Cambria Math" w:hAnsi="Cambria Math"/>
+                  <w:i/>
+                </w:rPr>
+              </m:ctrlPr>
+            </m:sSubPr>
+            <m:e>
+              <m:r>
+                <w:rPr>
+                  <w:rFonts w:ascii="Cambria Math" w:hAnsi="Cambria Math"/>
+                </w:rPr>
+                <m:t>|</m:t>
+              </m:r>
+            </m:e>
+            <m:sub>
+              <m:r>
+                <w:rPr>
+                  <w:rFonts w:ascii="Cambria Math" w:hAnsi="Cambria Math"/>
+                </w:rPr>
+                <m:t>t=nT</m:t>
+              </m:r>
+              <m:d>
+                <m:dPr>
+                  <m:ctrlPr>
+                    <w:rPr>
+                      <w:rFonts w:ascii="Cambria Math" w:hAnsi="Cambria Math"/>
+                      <w:i/>
+                    </w:rPr>
+                  </m:ctrlPr>
+                </m:dPr>
+                <m:e>
+                  <m:r>
+                    <w:rPr>
+                      <w:rFonts w:ascii="Cambria Math" w:hAnsi="Cambria Math"/>
+                    </w:rPr>
+                    <m:t>1+δ</m:t>
+                  </m:r>
+                </m:e>
+              </m:d>
+              <m:r>
+                <w:rPr>
+                  <w:rFonts w:ascii="Cambria Math" w:hAnsi="Cambria Math"/>
+                </w:rPr>
+                <m:t>+</m:t>
+              </m:r>
+              <m:sSub>
+                <m:sSubPr>
+                  <m:ctrlPr>
+                    <w:rPr>
+                      <w:rFonts w:ascii="Cambria Math" w:hAnsi="Cambria Math"/>
+                      <w:i/>
+                    </w:rPr>
+                  </m:ctrlPr>
+                </m:sSubPr>
+                <m:e>
+                  <m:r>
+                    <w:rPr>
+                      <w:rFonts w:ascii="Cambria Math" w:hAnsi="Cambria Math"/>
+                    </w:rPr>
+                    <m:t>t</m:t>
+                  </m:r>
+                </m:e>
+                <m:sub>
+                  <m:r>
+                    <w:rPr>
+                      <w:rFonts w:ascii="Cambria Math" w:hAnsi="Cambria Math"/>
+                    </w:rPr>
+                    <m:t>0</m:t>
+                  </m:r>
+                </m:sub>
+              </m:sSub>
+            </m:sub>
+          </m:sSub>
+        </m:oMath>
+      </m:oMathPara>
+    </w:p>
+    <w:p>
+      <m:oMathPara>
+        <m:oMathParaPr>
+          <m:jc m:val="center"/>
+        </m:oMathParaPr>
+        <m:oMath>
+          <m:r>
+            <w:rPr>
+              <w:rFonts w:ascii="Cambria Math" w:hAnsi="Cambria Math"/>
+            </w:rPr>
+            <m:t>y[n]=I</m:t>
+          </m:r>
+          <m:d>
+            <m:dPr>
+              <m:begChr m:val="["/>
+              <m:endChr m:val="]"/>
+              <m:ctrlPr>
+                <w:rPr>
+                  <w:rFonts w:ascii="Cambria Math" w:hAnsi="Cambria Math"/>
+                  <w:i/>
+                </w:rPr>
+              </m:ctrlPr>
+            </m:dPr>
+            <m:e>
+              <m:r>
+                <w:rPr>
+                  <w:rFonts w:ascii="Cambria Math" w:hAnsi="Cambria Math"/>
+                </w:rPr>
+                <m:t>n</m:t>
+              </m:r>
+            </m:e>
+          </m:d>
+          <m:r>
+            <w:rPr>
+              <w:rFonts w:ascii="Cambria Math" w:hAnsi="Cambria Math"/>
+            </w:rPr>
+            <m:t>h</m:t>
+          </m:r>
+          <m:d>
+            <m:dPr>
+              <m:ctrlPr>
+                <w:rPr>
+                  <w:rFonts w:ascii="Cambria Math" w:hAnsi="Cambria Math"/>
+                  <w:i/>
+                </w:rPr>
+              </m:ctrlPr>
+            </m:dPr>
+            <m:e>
+              <m:r>
+                <w:rPr>
+                  <w:rFonts w:ascii="Cambria Math" w:hAnsi="Cambria Math"/>
+                </w:rPr>
+                <m:t>nT</m:t>
+              </m:r>
+              <m:r>
+                <w:rPr>
+                  <w:rFonts w:ascii="Cambria Math" w:hAnsi="Cambria Math"/>
+                </w:rPr>
+                <m:t>δ</m:t>
+              </m:r>
+              <m:r>
+                <w:rPr>
+                  <w:rFonts w:ascii="Cambria Math" w:hAnsi="Cambria Math"/>
+                </w:rPr>
+                <m:t>+</m:t>
+              </m:r>
+              <m:sSub>
+                <m:sSubPr>
+                  <m:ctrlPr>
+                    <w:rPr>
+                      <w:rFonts w:ascii="Cambria Math" w:hAnsi="Cambria Math"/>
+                      <w:i/>
+                    </w:rPr>
+                  </m:ctrlPr>
+                </m:sSubPr>
+                <m:e>
+                  <m:r>
+                    <w:rPr>
+                      <w:rFonts w:ascii="Cambria Math" w:hAnsi="Cambria Math"/>
+                    </w:rPr>
+                    <m:t>t</m:t>
+                  </m:r>
+                </m:e>
+                <m:sub>
+                  <m:r>
+                    <w:rPr>
+                      <w:rFonts w:ascii="Cambria Math" w:hAnsi="Cambria Math"/>
+                    </w:rPr>
+                    <m:t>0</m:t>
+                  </m:r>
+                </m:sub>
+              </m:sSub>
+            </m:e>
+          </m:d>
+          <m:r>
+            <w:rPr>
+              <w:rFonts w:ascii="Cambria Math" w:hAnsi="Cambria Math"/>
+            </w:rPr>
+            <m:t>+</m:t>
+          </m:r>
+          <m:nary>
+            <m:naryPr>
+              <m:chr m:val="∑"/>
+              <m:limLoc m:val="undOvr"/>
+              <m:supHide m:val="1"/>
+              <m:ctrlPr>
+                <w:rPr>
+                  <w:rFonts w:ascii="Cambria Math" w:hAnsi="Cambria Math"/>
+                  <w:i/>
+                </w:rPr>
+              </m:ctrlPr>
+            </m:naryPr>
+            <m:sub>
+              <m:r>
+                <w:rPr>
+                  <w:rFonts w:ascii="Cambria Math" w:hAnsi="Cambria Math"/>
+                </w:rPr>
+                <m:t>m≠n</m:t>
+              </m:r>
+            </m:sub>
+            <m:sup/>
+            <m:e>
+              <m:r>
+                <w:rPr>
+                  <w:rFonts w:ascii="Cambria Math" w:hAnsi="Cambria Math"/>
+                </w:rPr>
+                <m:t>I</m:t>
+              </m:r>
+              <m:d>
+                <m:dPr>
+                  <m:begChr m:val="["/>
+                  <m:endChr m:val="]"/>
+                  <m:ctrlPr>
+                    <w:rPr>
+                      <w:rFonts w:ascii="Cambria Math" w:hAnsi="Cambria Math"/>
+                      <w:i/>
+                    </w:rPr>
+                  </m:ctrlPr>
+                </m:dPr>
+                <m:e>
+                  <m:r>
+                    <w:rPr>
+                      <w:rFonts w:ascii="Cambria Math" w:hAnsi="Cambria Math"/>
+                    </w:rPr>
+                    <m:t>m</m:t>
+                  </m:r>
+                </m:e>
+              </m:d>
+              <m:r>
+                <w:rPr>
+                  <w:rFonts w:ascii="Cambria Math" w:hAnsi="Cambria Math"/>
+                </w:rPr>
+                <m:t>h(nT(1+</m:t>
+              </m:r>
+            </m:e>
+          </m:nary>
+          <m:r>
+            <w:rPr>
+              <w:rFonts w:ascii="Cambria Math" w:hAnsi="Cambria Math"/>
+            </w:rPr>
+            <m:t>δ</m:t>
+          </m:r>
+          <m:r>
+            <w:rPr>
+              <w:rFonts w:ascii="Cambria Math" w:hAnsi="Cambria Math"/>
+            </w:rPr>
+            <m:t>)-mT+</m:t>
+          </m:r>
+          <m:sSub>
+            <m:sSubPr>
+              <m:ctrlPr>
+                <w:rPr>
+                  <w:rFonts w:ascii="Cambria Math" w:hAnsi="Cambria Math"/>
+                  <w:i/>
+                </w:rPr>
+              </m:ctrlPr>
+            </m:sSubPr>
+            <m:e>
+              <m:r>
+                <w:rPr>
+                  <w:rFonts w:ascii="Cambria Math" w:hAnsi="Cambria Math"/>
+                </w:rPr>
+                <m:t>t</m:t>
+              </m:r>
+            </m:e>
+            <m:sub>
+              <m:r>
+                <w:rPr>
+                  <w:rFonts w:ascii="Cambria Math" w:hAnsi="Cambria Math"/>
+                </w:rPr>
+                <m:t>0</m:t>
+              </m:r>
+            </m:sub>
+          </m:sSub>
+          <m:r>
+            <w:rPr>
+              <w:rFonts w:ascii="Cambria Math" w:hAnsi="Cambria Math"/>
+            </w:rPr>
+            <m:t>)</m:t>
+          </m:r>
+        </m:oMath>
+      </m:oMathPara>
+    </w:p>
+    <w:p/>
+    <w:p>
+      <w:r>
+        <w:t xml:space="preserve">The effect of the time shifting could be observed in figure 5, the performance </w:t>
+      </w:r>
+      <w:r>
+        <w:t xml:space="preserve">degraded with the </w:t>
+      </w:r>
+      <w:r>
+        <w:t>increase of the time shift as the ISI is becoming more profound.</w:t>
+      </w:r>
+      <w:r>
+        <w:t xml:space="preserve"> </w:t>
+      </w:r>
+    </w:p>
+    <w:p>
+      <w:pPr>
+        <w:jc w:val="center"/>
+      </w:pPr>
+      <w:r>
+        <w:drawing>
+          <wp:inline distT="0" distB="0" distL="0" distR="0" wp14:anchorId="43B56BF2" wp14:editId="703CEB33">
+            <wp:extent cx="4050106" cy="3062529"/>
+            <wp:effectExtent l="0" t="0" r="0" b="11430"/>
+            <wp:docPr id="5" name="Picture 5"/>
+            <wp:cNvGraphicFramePr>
+              <a:graphicFrameLocks xmlns:a="http://schemas.openxmlformats.org/drawingml/2006/main" noChangeAspect="1"/>
+            </wp:cNvGraphicFramePr>
+            <a:graphic xmlns:a="http://schemas.openxmlformats.org/drawingml/2006/main">
+              <a:graphicData uri="http://schemas.openxmlformats.org/drawingml/2006/picture">
+                <pic:pic xmlns:pic="http://schemas.openxmlformats.org/drawingml/2006/picture">
+                  <pic:nvPicPr>
+                    <pic:cNvPr id="1" name=""/>
+                    <pic:cNvPicPr/>
+                  </pic:nvPicPr>
+                  <pic:blipFill>
+                    <a:blip r:embed="rId11"/>
+                    <a:stretch>
+                      <a:fillRect/>
+                    </a:stretch>
+                  </pic:blipFill>
+                  <pic:spPr>
+                    <a:xfrm>
+                      <a:off x="0" y="0"/>
+                      <a:ext cx="4099656" cy="3099997"/>
+                    </a:xfrm>
+                    <a:prstGeom prst="rect">
+                      <a:avLst/>
+                    </a:prstGeom>
+                  </pic:spPr>
+                </pic:pic>
+              </a:graphicData>
+            </a:graphic>
+          </wp:inline>
+        </w:drawing>
+      </w:r>
+    </w:p>
+    <w:p>
+      <w:pPr>
+        <w:jc w:val="center"/>
+      </w:pPr>
+      <w:r>
+        <w:rPr>
+          <w:i/>
+          <w:sz w:val="20"/>
+        </w:rPr>
+        <w:t xml:space="preserve">figure </w:t>
+      </w:r>
+      <w:r>
+        <w:rPr>
+          <w:i/>
+          <w:sz w:val="20"/>
+        </w:rPr>
+        <w:t>5</w:t>
+      </w:r>
+      <w:r>
+        <w:rPr>
+          <w:i/>
+          <w:sz w:val="20"/>
+        </w:rPr>
+        <w:t xml:space="preserve"> 16QAM with </w:t>
+      </w:r>
+      <w:r>
+        <w:rPr>
+          <w:i/>
+          <w:sz w:val="20"/>
+        </w:rPr>
+        <w:t>time shift</w:t>
+      </w:r>
+      <w:r>
+        <w:rPr>
+          <w:i/>
+          <w:sz w:val="20"/>
+        </w:rPr>
+        <w:t xml:space="preserve"> BER performance</w:t>
+      </w:r>
+    </w:p>
+    <w:p/>
+    <w:p>
+      <w:pPr>
+        <w:pStyle w:val="Heading2"/>
+      </w:pPr>
+      <w:r>
+        <w:t>3. Gardner Algorithm</w:t>
+      </w:r>
+    </w:p>
+    <w:p>
+      <w:r>
+        <w:t xml:space="preserve">Synchronization structures are proposed to </w:t>
+      </w:r>
+      <w:r>
+        <w:t xml:space="preserve">synchronize the </w:t>
+      </w:r>
+      <w:r>
+        <w:t xml:space="preserve">communication system, depending on whether </w:t>
+      </w:r>
+      <w:r>
+        <w:t xml:space="preserve">known data symbols are sent </w:t>
+      </w:r>
+      <w:r>
+        <w:t xml:space="preserve">at the transmitter, the synchronizer could be classified as data aided(DA) and non data aided(NDA) synchronization. </w:t>
+      </w:r>
+    </w:p>
+    <w:p>
+      <w:r>
+        <w:t>Basically, the signal at the RX end could be expressed as:</w:t>
+      </w:r>
+    </w:p>
+    <w:p>
+      <m:oMathPara>
+        <m:oMath>
+          <m:r>
+            <w:rPr>
+              <w:rFonts w:ascii="Cambria Math" w:hAnsi="Cambria Math"/>
+            </w:rPr>
+            <m:t>r=f</m:t>
+          </m:r>
+          <m:d>
+            <m:dPr>
+              <m:ctrlPr>
+                <w:rPr>
+                  <w:rFonts w:ascii="Cambria Math" w:hAnsi="Cambria Math"/>
+                  <w:i/>
+                </w:rPr>
+              </m:ctrlPr>
+            </m:dPr>
+            <m:e>
+              <m:r>
+                <w:rPr>
+                  <w:rFonts w:ascii="Cambria Math" w:hAnsi="Cambria Math"/>
+                </w:rPr>
+                <m:t>I,ψ</m:t>
+              </m:r>
+            </m:e>
+          </m:d>
+          <m:r>
+            <w:rPr>
+              <w:rFonts w:ascii="Cambria Math" w:hAnsi="Cambria Math"/>
+            </w:rPr>
+            <m:t>+n</m:t>
+          </m:r>
+        </m:oMath>
+      </m:oMathPara>
+    </w:p>
+    <w:p>
+      <w:r>
+        <w:t xml:space="preserve">where I stands for the symbol, n is the noise over the channel, and </w:t>
+      </w:r>
+      <m:oMath>
+        <m:r>
+          <w:rPr>
+            <w:rFonts w:ascii="Cambria Math" w:hAnsi="Cambria Math"/>
+          </w:rPr>
+          <m:t>ψ</m:t>
+        </m:r>
+      </m:oMath>
+      <w:r>
+        <w:t xml:space="preserve"> is the synchronization parameters. In this study, we applying a NDA method, to carry out the Maximum Likely (ML) estimation for the </w:t>
+      </w:r>
+      <m:oMath>
+        <m:r>
+          <w:rPr>
+            <w:rFonts w:ascii="Cambria Math" w:hAnsi="Cambria Math"/>
+          </w:rPr>
+          <m:t>ψ</m:t>
+        </m:r>
+        <m:r>
+          <w:rPr>
+            <w:rFonts w:ascii="Cambria Math" w:hAnsi="Cambria Math"/>
+          </w:rPr>
+          <m:t xml:space="preserve"> :</m:t>
+        </m:r>
+      </m:oMath>
+    </w:p>
+    <w:p>
+      <m:oMathPara>
+        <m:oMath>
+          <m:acc>
+            <m:accPr>
+              <m:ctrlPr>
+                <w:rPr>
+                  <w:rFonts w:ascii="Cambria Math" w:hAnsi="Cambria Math"/>
+                  <w:i/>
+                </w:rPr>
+              </m:ctrlPr>
+            </m:accPr>
+            <m:e>
+              <m:r>
+                <w:rPr>
+                  <w:rFonts w:ascii="Cambria Math" w:hAnsi="Cambria Math"/>
+                </w:rPr>
+                <m:t>ψ</m:t>
+              </m:r>
+            </m:e>
+          </m:acc>
+          <m:r>
+            <w:rPr>
+              <w:rFonts w:ascii="Cambria Math" w:hAnsi="Cambria Math"/>
+            </w:rPr>
+            <m:t>=</m:t>
+          </m:r>
+          <m:func>
+            <m:funcPr>
+              <m:ctrlPr>
+                <w:rPr>
+                  <w:rFonts w:ascii="Cambria Math" w:hAnsi="Cambria Math"/>
+                  <w:i/>
+                </w:rPr>
+              </m:ctrlPr>
+            </m:funcPr>
+            <m:fName>
+              <m:limLow>
+                <m:limLowPr>
+                  <m:ctrlPr>
+                    <w:rPr>
+                      <w:rFonts w:ascii="Cambria Math" w:hAnsi="Cambria Math"/>
+                      <w:i/>
+                    </w:rPr>
+                  </m:ctrlPr>
+                </m:limLowPr>
+                <m:e>
+                  <m:r>
+                    <m:rPr>
+                      <m:sty m:val="p"/>
+                    </m:rPr>
+                    <w:rPr>
+                      <w:rFonts w:ascii="Cambria Math" w:hAnsi="Cambria Math"/>
+                    </w:rPr>
+                    <m:t>arg</m:t>
+                  </m:r>
+                  <m:r>
+                    <m:rPr>
+                      <m:sty m:val="p"/>
+                    </m:rPr>
+                    <w:rPr>
+                      <w:rFonts w:ascii="Cambria Math" w:hAnsi="Cambria Math"/>
+                    </w:rPr>
+                    <m:t>max</m:t>
+                  </m:r>
+                </m:e>
+                <m:lim>
+                  <m:r>
+                    <w:rPr>
+                      <w:rFonts w:ascii="Cambria Math" w:hAnsi="Cambria Math"/>
+                    </w:rPr>
+                    <m:t>ψ</m:t>
+                  </m:r>
+                </m:lim>
+              </m:limLow>
+            </m:fName>
+            <m:e>
+              <m:r>
+                <w:rPr>
+                  <w:rFonts w:ascii="Cambria Math" w:hAnsi="Cambria Math"/>
+                </w:rPr>
+                <m:t>p</m:t>
+              </m:r>
+              <m:d>
+                <m:dPr>
+                  <m:ctrlPr>
+                    <w:rPr>
+                      <w:rFonts w:ascii="Cambria Math" w:hAnsi="Cambria Math"/>
+                      <w:i/>
+                    </w:rPr>
+                  </m:ctrlPr>
+                </m:dPr>
+                <m:e>
+                  <m:r>
+                    <w:rPr>
+                      <w:rFonts w:ascii="Cambria Math" w:hAnsi="Cambria Math"/>
+                    </w:rPr>
+                    <m:t>r</m:t>
+                  </m:r>
+                </m:e>
+                <m:e>
+                  <m:r>
+                    <w:rPr>
+                      <w:rFonts w:ascii="Cambria Math" w:hAnsi="Cambria Math"/>
+                    </w:rPr>
+                    <m:t>ψ</m:t>
+                  </m:r>
+                </m:e>
+              </m:d>
+              <m:r>
+                <w:rPr>
+                  <w:rFonts w:ascii="Cambria Math" w:hAnsi="Cambria Math"/>
+                </w:rPr>
+                <m:t>=</m:t>
+              </m:r>
+            </m:e>
+          </m:func>
+          <m:func>
+            <m:funcPr>
+              <m:ctrlPr>
+                <w:rPr>
+                  <w:rFonts w:ascii="Cambria Math" w:hAnsi="Cambria Math"/>
+                  <w:i/>
+                </w:rPr>
+              </m:ctrlPr>
+            </m:funcPr>
+            <m:fName>
+              <m:limLow>
+                <m:limLowPr>
+                  <m:ctrlPr>
+                    <w:rPr>
+                      <w:rFonts w:ascii="Cambria Math" w:hAnsi="Cambria Math"/>
+                      <w:i/>
+                    </w:rPr>
+                  </m:ctrlPr>
+                </m:limLowPr>
+                <m:e>
+                  <m:r>
+                    <m:rPr>
+                      <m:sty m:val="p"/>
+                    </m:rPr>
+                    <w:rPr>
+                      <w:rFonts w:ascii="Cambria Math" w:hAnsi="Cambria Math"/>
+                    </w:rPr>
+                    <m:t>arg</m:t>
+                  </m:r>
+                  <m:r>
+                    <m:rPr>
+                      <m:sty m:val="p"/>
+                    </m:rPr>
+                    <w:rPr>
+                      <w:rFonts w:ascii="Cambria Math" w:hAnsi="Cambria Math"/>
+                    </w:rPr>
+                    <m:t>max</m:t>
+                  </m:r>
+                </m:e>
+                <m:lim>
+                  <m:r>
+                    <w:rPr>
+                      <w:rFonts w:ascii="Cambria Math" w:hAnsi="Cambria Math"/>
+                    </w:rPr>
+                    <m:t>ψ</m:t>
+                  </m:r>
+                </m:lim>
+              </m:limLow>
+            </m:fName>
+            <m:e>
+              <m:nary>
+                <m:naryPr>
+                  <m:chr m:val="∑"/>
+                  <m:limLoc m:val="undOvr"/>
+                  <m:supHide m:val="1"/>
+                  <m:ctrlPr>
+                    <w:rPr>
+                      <w:rFonts w:ascii="Cambria Math" w:hAnsi="Cambria Math"/>
+                      <w:i/>
+                    </w:rPr>
+                  </m:ctrlPr>
+                </m:naryPr>
+                <m:sub>
+                  <m:r>
+                    <w:rPr>
+                      <w:rFonts w:ascii="Cambria Math" w:hAnsi="Cambria Math"/>
+                    </w:rPr>
+                    <m:t>I</m:t>
+                  </m:r>
+                </m:sub>
+                <m:sup/>
+                <m:e>
+                  <m:r>
+                    <w:rPr>
+                      <w:rFonts w:ascii="Cambria Math" w:hAnsi="Cambria Math"/>
+                    </w:rPr>
+                    <m:t>p</m:t>
+                  </m:r>
+                  <m:d>
+                    <m:dPr>
+                      <m:ctrlPr>
+                        <w:rPr>
+                          <w:rFonts w:ascii="Cambria Math" w:hAnsi="Cambria Math"/>
+                          <w:i/>
+                        </w:rPr>
+                      </m:ctrlPr>
+                    </m:dPr>
+                    <m:e>
+                      <m:r>
+                        <w:rPr>
+                          <w:rFonts w:ascii="Cambria Math" w:hAnsi="Cambria Math"/>
+                        </w:rPr>
+                        <m:t>r</m:t>
+                      </m:r>
+                    </m:e>
+                    <m:e>
+                      <m:r>
+                        <w:rPr>
+                          <w:rFonts w:ascii="Cambria Math" w:hAnsi="Cambria Math"/>
+                        </w:rPr>
+                        <m:t>I,</m:t>
+                      </m:r>
+                      <m:r>
+                        <w:rPr>
+                          <w:rFonts w:ascii="Cambria Math" w:hAnsi="Cambria Math"/>
+                        </w:rPr>
+                        <m:t>ψ</m:t>
+                      </m:r>
+                    </m:e>
+                  </m:d>
+                  <m:sSub>
+                    <m:sSubPr>
+                      <m:ctrlPr>
+                        <w:rPr>
+                          <w:rFonts w:ascii="Cambria Math" w:hAnsi="Cambria Math"/>
+                          <w:i/>
+                        </w:rPr>
+                      </m:ctrlPr>
+                    </m:sSubPr>
+                    <m:e>
+                      <m:r>
+                        <w:rPr>
+                          <w:rFonts w:ascii="Cambria Math" w:hAnsi="Cambria Math"/>
+                        </w:rPr>
+                        <m:t>P</m:t>
+                      </m:r>
+                    </m:e>
+                    <m:sub>
+                      <m:r>
+                        <w:rPr>
+                          <w:rFonts w:ascii="Cambria Math" w:hAnsi="Cambria Math"/>
+                        </w:rPr>
+                        <m:t>I</m:t>
+                      </m:r>
+                    </m:sub>
+                  </m:sSub>
+                  <m:r>
+                    <w:rPr>
+                      <w:rFonts w:ascii="Cambria Math" w:hAnsi="Cambria Math"/>
+                    </w:rPr>
+                    <m:t>(I)</m:t>
+                  </m:r>
+                </m:e>
+              </m:nary>
+            </m:e>
+          </m:func>
+        </m:oMath>
+      </m:oMathPara>
+    </w:p>
+    <w:p>
+      <w:r>
+        <w:t xml:space="preserve">In this study, we </w:t>
+      </w:r>
+      <w:r>
+        <w:t>specifically applying the feedback loop of Gardner algorithm to give the ML estimation of time error, which is supposed to be only caused by time shift t</w:t>
+      </w:r>
+      <w:r>
+        <w:rPr>
+          <w:vertAlign w:val="subscript"/>
+        </w:rPr>
+        <w:t>0</w:t>
+      </w:r>
+      <w:r>
+        <w:t xml:space="preserve"> without SCO.</w:t>
+      </w:r>
+      <w:r>
+        <w:t xml:space="preserve"> The algorithm is described as following:</w:t>
+      </w:r>
+    </w:p>
+    <w:p>
+      <m:oMathPara>
+        <m:oMath>
+          <m:acc>
+            <m:accPr>
+              <m:ctrlPr>
+                <w:rPr>
+                  <w:rFonts w:ascii="Cambria Math" w:hAnsi="Cambria Math"/>
+                  <w:i/>
+                </w:rPr>
+              </m:ctrlPr>
+            </m:accPr>
+            <m:e>
+              <m:r>
+                <w:rPr>
+                  <w:rFonts w:ascii="Cambria Math" w:hAnsi="Cambria Math"/>
+                </w:rPr>
+                <m:t>ε</m:t>
+              </m:r>
+            </m:e>
+          </m:acc>
+          <m:d>
+            <m:dPr>
+              <m:begChr m:val="["/>
+              <m:endChr m:val="]"/>
+              <m:ctrlPr>
+                <w:rPr>
+                  <w:rFonts w:ascii="Cambria Math" w:hAnsi="Cambria Math"/>
+                  <w:i/>
+                </w:rPr>
+              </m:ctrlPr>
+            </m:dPr>
+            <m:e>
+              <m:r>
+                <w:rPr>
+                  <w:rFonts w:ascii="Cambria Math" w:hAnsi="Cambria Math"/>
+                </w:rPr>
+                <m:t>n+1</m:t>
+              </m:r>
+            </m:e>
+          </m:d>
+          <m:r>
+            <w:rPr>
+              <w:rFonts w:ascii="Cambria Math" w:hAnsi="Cambria Math"/>
+            </w:rPr>
+            <m:t>≅</m:t>
+          </m:r>
+          <m:acc>
+            <m:accPr>
+              <m:ctrlPr>
+                <w:rPr>
+                  <w:rFonts w:ascii="Cambria Math" w:hAnsi="Cambria Math"/>
+                  <w:i/>
+                </w:rPr>
+              </m:ctrlPr>
+            </m:accPr>
+            <m:e>
+              <m:r>
+                <w:rPr>
+                  <w:rFonts w:ascii="Cambria Math" w:hAnsi="Cambria Math"/>
+                </w:rPr>
+                <m:t>ε</m:t>
+              </m:r>
+            </m:e>
+          </m:acc>
+          <m:d>
+            <m:dPr>
+              <m:begChr m:val="["/>
+              <m:endChr m:val="]"/>
+              <m:ctrlPr>
+                <w:rPr>
+                  <w:rFonts w:ascii="Cambria Math" w:hAnsi="Cambria Math"/>
+                  <w:i/>
+                </w:rPr>
+              </m:ctrlPr>
+            </m:dPr>
+            <m:e>
+              <m:r>
+                <w:rPr>
+                  <w:rFonts w:ascii="Cambria Math" w:hAnsi="Cambria Math"/>
+                </w:rPr>
+                <m:t>n</m:t>
+              </m:r>
+            </m:e>
+          </m:d>
+          <m:r>
+            <w:rPr>
+              <w:rFonts w:ascii="Cambria Math" w:hAnsi="Cambria Math"/>
+            </w:rPr>
+            <m:t>+</m:t>
+          </m:r>
+          <m:f>
+            <m:fPr>
+              <m:ctrlPr>
+                <w:rPr>
+                  <w:rFonts w:ascii="Cambria Math" w:hAnsi="Cambria Math"/>
+                  <w:i/>
+                </w:rPr>
+              </m:ctrlPr>
+            </m:fPr>
+            <m:num>
+              <m:r>
+                <w:rPr>
+                  <w:rFonts w:ascii="Cambria Math" w:hAnsi="Cambria Math"/>
+                </w:rPr>
+                <m:t>2K</m:t>
+              </m:r>
+            </m:num>
+            <m:den>
+              <m:r>
+                <w:rPr>
+                  <w:rFonts w:ascii="Cambria Math" w:hAnsi="Cambria Math"/>
+                </w:rPr>
+                <m:t>T</m:t>
+              </m:r>
+            </m:den>
+          </m:f>
+          <m:r>
+            <w:rPr>
+              <w:rFonts w:ascii="Cambria Math" w:hAnsi="Cambria Math"/>
+            </w:rPr>
+            <m:t>R[</m:t>
+          </m:r>
+          <m:sSub>
+            <m:sSubPr>
+              <m:ctrlPr>
+                <w:rPr>
+                  <w:rFonts w:ascii="Cambria Math" w:hAnsi="Cambria Math"/>
+                  <w:i/>
+                </w:rPr>
+              </m:ctrlPr>
+            </m:sSubPr>
+            <m:e>
+              <m:r>
+                <w:rPr>
+                  <w:rFonts w:ascii="Cambria Math" w:hAnsi="Cambria Math"/>
+                </w:rPr>
+                <m:t>y</m:t>
+              </m:r>
+            </m:e>
+            <m:sub>
+              <m:acc>
+                <m:accPr>
+                  <m:ctrlPr>
+                    <w:rPr>
+                      <w:rFonts w:ascii="Cambria Math" w:hAnsi="Cambria Math"/>
+                      <w:i/>
+                    </w:rPr>
+                  </m:ctrlPr>
+                </m:accPr>
+                <m:e>
+                  <m:r>
+                    <w:rPr>
+                      <w:rFonts w:ascii="Cambria Math" w:hAnsi="Cambria Math"/>
+                    </w:rPr>
+                    <m:t>ε</m:t>
+                  </m:r>
+                </m:e>
+              </m:acc>
+              <m:d>
+                <m:dPr>
+                  <m:begChr m:val="["/>
+                  <m:endChr m:val="]"/>
+                  <m:ctrlPr>
+                    <w:rPr>
+                      <w:rFonts w:ascii="Cambria Math" w:hAnsi="Cambria Math"/>
+                      <w:i/>
+                    </w:rPr>
+                  </m:ctrlPr>
+                </m:dPr>
+                <m:e>
+                  <m:r>
+                    <w:rPr>
+                      <w:rFonts w:ascii="Cambria Math" w:hAnsi="Cambria Math"/>
+                    </w:rPr>
+                    <m:t>n</m:t>
+                  </m:r>
+                </m:e>
+              </m:d>
+            </m:sub>
+          </m:sSub>
+          <m:r>
+            <w:rPr>
+              <w:rFonts w:ascii="Cambria Math" w:hAnsi="Cambria Math"/>
+            </w:rPr>
+            <m:t>[n+1/2](</m:t>
+          </m:r>
+          <m:sSubSup>
+            <m:sSubSupPr>
+              <m:ctrlPr>
+                <w:rPr>
+                  <w:rFonts w:ascii="Cambria Math" w:hAnsi="Cambria Math"/>
+                  <w:i/>
+                </w:rPr>
+              </m:ctrlPr>
+            </m:sSubSupPr>
+            <m:e>
+              <m:r>
+                <w:rPr>
+                  <w:rFonts w:ascii="Cambria Math" w:hAnsi="Cambria Math"/>
+                </w:rPr>
+                <m:t>y</m:t>
+              </m:r>
+            </m:e>
+            <m:sub>
+              <m:acc>
+                <m:accPr>
+                  <m:ctrlPr>
+                    <w:rPr>
+                      <w:rFonts w:ascii="Cambria Math" w:hAnsi="Cambria Math"/>
+                      <w:i/>
+                    </w:rPr>
+                  </m:ctrlPr>
+                </m:accPr>
+                <m:e>
+                  <m:r>
+                    <w:rPr>
+                      <w:rFonts w:ascii="Cambria Math" w:hAnsi="Cambria Math"/>
+                    </w:rPr>
+                    <m:t>ε</m:t>
+                  </m:r>
+                </m:e>
+              </m:acc>
+              <m:d>
+                <m:dPr>
+                  <m:begChr m:val="["/>
+                  <m:endChr m:val="]"/>
+                  <m:ctrlPr>
+                    <w:rPr>
+                      <w:rFonts w:ascii="Cambria Math" w:hAnsi="Cambria Math"/>
+                      <w:i/>
+                    </w:rPr>
+                  </m:ctrlPr>
+                </m:dPr>
+                <m:e>
+                  <m:r>
+                    <w:rPr>
+                      <w:rFonts w:ascii="Cambria Math" w:hAnsi="Cambria Math"/>
+                    </w:rPr>
+                    <m:t>n</m:t>
+                  </m:r>
+                </m:e>
+              </m:d>
+            </m:sub>
+            <m:sup>
+              <m:r>
+                <w:rPr>
+                  <w:rFonts w:ascii="Cambria Math" w:hAnsi="Cambria Math"/>
+                </w:rPr>
+                <m:t>*</m:t>
+              </m:r>
+            </m:sup>
+          </m:sSubSup>
+          <m:d>
+            <m:dPr>
+              <m:begChr m:val="["/>
+              <m:endChr m:val="]"/>
+              <m:ctrlPr>
+                <w:rPr>
+                  <w:rFonts w:ascii="Cambria Math" w:hAnsi="Cambria Math"/>
+                  <w:i/>
+                </w:rPr>
+              </m:ctrlPr>
+            </m:dPr>
+            <m:e>
+              <m:r>
+                <w:rPr>
+                  <w:rFonts w:ascii="Cambria Math" w:hAnsi="Cambria Math"/>
+                </w:rPr>
+                <m:t>n+1</m:t>
+              </m:r>
+            </m:e>
+          </m:d>
+          <m:r>
+            <w:rPr>
+              <w:rFonts w:ascii="Cambria Math" w:hAnsi="Cambria Math"/>
+            </w:rPr>
+            <m:t>-</m:t>
+          </m:r>
+          <m:sSubSup>
+            <m:sSubSupPr>
+              <m:ctrlPr>
+                <w:rPr>
+                  <w:rFonts w:ascii="Cambria Math" w:hAnsi="Cambria Math"/>
+                  <w:i/>
+                </w:rPr>
+              </m:ctrlPr>
+            </m:sSubSupPr>
+            <m:e>
+              <m:r>
+                <w:rPr>
+                  <w:rFonts w:ascii="Cambria Math" w:hAnsi="Cambria Math"/>
+                </w:rPr>
+                <m:t>y</m:t>
+              </m:r>
+            </m:e>
+            <m:sub>
+              <m:acc>
+                <m:accPr>
+                  <m:ctrlPr>
+                    <w:rPr>
+                      <w:rFonts w:ascii="Cambria Math" w:hAnsi="Cambria Math"/>
+                      <w:i/>
+                    </w:rPr>
+                  </m:ctrlPr>
+                </m:accPr>
+                <m:e>
+                  <m:r>
+                    <w:rPr>
+                      <w:rFonts w:ascii="Cambria Math" w:hAnsi="Cambria Math"/>
+                    </w:rPr>
+                    <m:t>ε</m:t>
+                  </m:r>
+                </m:e>
+              </m:acc>
+              <m:d>
+                <m:dPr>
+                  <m:begChr m:val="["/>
+                  <m:endChr m:val="]"/>
+                  <m:ctrlPr>
+                    <w:rPr>
+                      <w:rFonts w:ascii="Cambria Math" w:hAnsi="Cambria Math"/>
+                      <w:i/>
+                    </w:rPr>
+                  </m:ctrlPr>
+                </m:dPr>
+                <m:e>
+                  <m:r>
+                    <w:rPr>
+                      <w:rFonts w:ascii="Cambria Math" w:hAnsi="Cambria Math"/>
+                    </w:rPr>
+                    <m:t>n</m:t>
+                  </m:r>
+                  <m:r>
+                    <w:rPr>
+                      <w:rFonts w:ascii="Cambria Math" w:hAnsi="Cambria Math"/>
+                    </w:rPr>
+                    <m:t>-1</m:t>
+                  </m:r>
+                </m:e>
+              </m:d>
+            </m:sub>
+            <m:sup>
+              <m:r>
+                <w:rPr>
+                  <w:rFonts w:ascii="Cambria Math" w:hAnsi="Cambria Math"/>
+                </w:rPr>
+                <m:t>*</m:t>
+              </m:r>
+            </m:sup>
+          </m:sSubSup>
+          <m:d>
+            <m:dPr>
+              <m:begChr m:val="["/>
+              <m:endChr m:val="]"/>
+              <m:ctrlPr>
+                <w:rPr>
+                  <w:rFonts w:ascii="Cambria Math" w:hAnsi="Cambria Math"/>
+                  <w:i/>
+                </w:rPr>
+              </m:ctrlPr>
+            </m:dPr>
+            <m:e>
+              <m:r>
+                <w:rPr>
+                  <w:rFonts w:ascii="Cambria Math" w:hAnsi="Cambria Math"/>
+                </w:rPr>
+                <m:t>n</m:t>
+              </m:r>
+            </m:e>
+          </m:d>
+          <m:r>
+            <w:rPr>
+              <w:rFonts w:ascii="Cambria Math" w:hAnsi="Cambria Math"/>
+            </w:rPr>
+            <m:t>)]</m:t>
+          </m:r>
+        </m:oMath>
+      </m:oMathPara>
+    </w:p>
     <w:p>
       <w:bookmarkStart w:id="1" w:name="_GoBack"/>
       <w:bookmarkEnd w:id="1"/>
     </w:p>
+    <w:p>
+      <w:pPr>
+        <w:pStyle w:val="Heading2"/>
+      </w:pPr>
+      <w:r>
+        <w:t>4. Key-Points</w:t>
+      </w:r>
+      <w:r>
+        <w:t>:</w:t>
+      </w:r>
+    </w:p>
+    <w:p>
+      <w:pPr>
+        <w:pStyle w:val="Heading3"/>
+      </w:pPr>
+      <w:r>
+        <w:t>4.1 Simulation Concerning</w:t>
+      </w:r>
+    </w:p>
+    <w:p>
+      <w:r>
+        <w:t>1)</w:t>
+      </w:r>
+      <w:r>
+        <w:t xml:space="preserve"> Derive analytically the baseband model of the channel in</w:t>
+      </w:r>
+      <w:r>
+        <w:t>cluding the synchronisation er</w:t>
+      </w:r>
+      <w:r>
+        <w:t>rors.</w:t>
+      </w:r>
+    </w:p>
+    <w:p>
+      <w:r>
+        <w:t xml:space="preserve">Please refer to </w:t>
+      </w:r>
+      <w:r>
+        <w:t>Part 1</w:t>
+      </w:r>
+      <w:r>
+        <w:t>, for analytical expression, please refers to the Equation in part2.1 and 2.2</w:t>
+      </w:r>
+      <w:r>
+        <w:t>.</w:t>
+      </w:r>
+    </w:p>
+    <w:p>
+      <w:r>
+        <w:t xml:space="preserve">2) </w:t>
+      </w:r>
+      <w:r>
+        <w:t>How do you separate the impact of the carrier phase drift and ISI due to the CFO in your simulation?</w:t>
+      </w:r>
+    </w:p>
+    <w:p>
+      <w:r>
+        <w:t>3)</w:t>
+      </w:r>
+      <w:r>
+        <w:t xml:space="preserve"> How do you simulate the sampling time shift in practice?</w:t>
+      </w:r>
+    </w:p>
+    <w:p>
+      <w:r>
+        <w:t>4)</w:t>
+      </w:r>
+      <w:r>
+        <w:t xml:space="preserve"> How do you select the simulated Eb/N0 ratio?</w:t>
+      </w:r>
+    </w:p>
+    <w:p>
+      <w:r>
+        <w:t>5)</w:t>
+      </w:r>
+      <w:r>
+        <w:t xml:space="preserve"> How do you select the lengths of the pilot and data sequences?</w:t>
+      </w:r>
+    </w:p>
+    <w:p>
+      <w:r>
+        <w:t xml:space="preserve">4.2 </w:t>
+      </w:r>
+    </w:p>
+    <w:p>
+      <w:r>
+        <w:t>1)</w:t>
+      </w:r>
+      <w:r>
+        <w:t xml:space="preserve"> In which order are the synchronisation effects estimated and compensated. Why?</w:t>
+      </w:r>
+    </w:p>
+    <w:p>
+      <w:r>
+        <w:t>2)</w:t>
+      </w:r>
+      <w:r>
+        <w:t xml:space="preserve"> Explain intuitively how the error is computed in the Gardner algorithm. Why is the Gardner algorithm robust to CFO?</w:t>
+      </w:r>
+    </w:p>
+    <w:p>
+      <w:r>
+        <w:t>3)</w:t>
+      </w:r>
+      <w:r>
+        <w:t xml:space="preserve"> Explain intuitively why the differential cross-correlator is better suited than the usual cross-correlator? Isn’t interesting to start the summation at k = 0 (no time shift)?</w:t>
+      </w:r>
+    </w:p>
+    <w:p>
+      <w:r>
+        <w:t>4)</w:t>
+      </w:r>
+      <w:r>
+        <w:t xml:space="preserve"> Are the frame and frequency acquisition algorithms optimal? If yes, give the optimisation criterion.</w:t>
+      </w:r>
+    </w:p>
     <w:p/>
+    <w:p/>
+    <w:p/>
+    <w:p/>
+    <w:p/>
     <w:p>
       <w:pPr>
         <w:jc w:val="center"/>
       </w:pPr>
     </w:p>
     <w:sectPr>
-      <w:headerReference w:type="default" r:id="rId8"/>
-      <w:footerReference w:type="default" r:id="rId9"/>
+      <w:headerReference w:type="default" r:id="rId12"/>
+      <w:footerReference w:type="default" r:id="rId13"/>
       <w:pgSz w:w="11900" w:h="16840"/>
       <w:pgMar w:top="1440" w:right="1080" w:bottom="1440" w:left="1080" w:header="708" w:footer="708" w:gutter="0"/>
       <w:cols w:space="708"/>

</xml_diff>